<commit_message>
docs to lab 1-3
</commit_message>
<xml_diff>
--- a/lab1/doc/КП-81_Л1_Мозгова_КО.docx
+++ b/lab1/doc/КП-81_Л1_Мозгова_КО.docx
@@ -328,7 +328,7 @@
     </w:p>
     <w:p>
       <w:pPr>
-        <w:pStyle w:val="6"/>
+        <w:pStyle w:val="7"/>
       </w:pPr>
       <w:r>
         <w:t>Лабораторна</w:t>
@@ -547,8 +547,6 @@
           <w:lang w:val="ru-RU"/>
         </w:rPr>
       </w:pPr>
-      <w:bookmarkStart w:id="0" w:name="_GoBack"/>
-      <w:bookmarkEnd w:id="0"/>
       <w:r>
         <w:t>студентка III курсу</w:t>
       </w:r>
@@ -1017,7 +1015,7 @@
     </w:p>
     <w:p>
       <w:pPr>
-        <w:pStyle w:val="8"/>
+        <w:pStyle w:val="9"/>
         <w:numPr>
           <w:ilvl w:val="0"/>
           <w:numId w:val="1"/>
@@ -1132,7 +1130,7 @@
     </w:p>
     <w:p>
       <w:pPr>
-        <w:pStyle w:val="8"/>
+        <w:pStyle w:val="9"/>
         <w:numPr>
           <w:ilvl w:val="0"/>
           <w:numId w:val="1"/>
@@ -1247,7 +1245,7 @@
     </w:p>
     <w:p>
       <w:pPr>
-        <w:pStyle w:val="8"/>
+        <w:pStyle w:val="9"/>
         <w:numPr>
           <w:ilvl w:val="0"/>
           <w:numId w:val="1"/>
@@ -1396,10 +1394,6 @@
       <w:pPr>
         <w:pStyle w:val="5"/>
         <w:spacing w:before="9"/>
-        <w:rPr>
-          <w:i/>
-          <w:sz w:val="14"/>
-        </w:rPr>
       </w:pPr>
       <w:r>
         <w:drawing>
@@ -1451,10 +1445,17 @@
     </w:p>
     <w:p>
       <w:pPr>
-        <w:spacing w:after="0"/>
-        <w:jc w:val="left"/>
-        <w:rPr>
-          <w:sz w:val="28"/>
+        <w:pStyle w:val="5"/>
+        <w:spacing w:before="9"/>
+      </w:pPr>
+    </w:p>
+    <w:p>
+      <w:pPr>
+        <w:pStyle w:val="5"/>
+        <w:spacing w:before="9"/>
+        <w:rPr>
+          <w:rFonts w:hint="default"/>
+          <w:lang w:val="en-US"/>
         </w:rPr>
         <w:sectPr>
           <w:pgSz w:w="11920" w:h="16860"/>
@@ -1462,11 +1463,75 @@
           <w:cols w:space="720" w:num="1"/>
         </w:sectPr>
       </w:pPr>
+      <w:r>
+        <w:rPr>
+          <w:rFonts w:hint="default"/>
+          <w:lang w:val="en-US"/>
+        </w:rPr>
+        <w:fldChar w:fldCharType="begin"/>
+      </w:r>
+      <w:r>
+        <w:rPr>
+          <w:rFonts w:hint="default"/>
+          <w:lang w:val="en-US"/>
+        </w:rPr>
+        <w:instrText xml:space="preserve"> HYPERLINK "https://github.com/Kyanka/DB/tree/main/lab1" </w:instrText>
+      </w:r>
+      <w:r>
+        <w:rPr>
+          <w:rFonts w:hint="default"/>
+          <w:lang w:val="en-US"/>
+        </w:rPr>
+        <w:fldChar w:fldCharType="separate"/>
+      </w:r>
+      <w:r>
+        <w:rPr>
+          <w:rStyle w:val="6"/>
+          <w:rFonts w:hint="default"/>
+          <w:lang w:val="en-US"/>
+        </w:rPr>
+        <w:t>GitHu</w:t>
+      </w:r>
+      <w:bookmarkStart w:id="0" w:name="_GoBack"/>
+      <w:bookmarkEnd w:id="0"/>
+      <w:r>
+        <w:rPr>
+          <w:rStyle w:val="6"/>
+          <w:rFonts w:hint="default"/>
+          <w:lang w:val="en-US"/>
+        </w:rPr>
+        <w:t>b</w:t>
+      </w:r>
+      <w:r>
+        <w:rPr>
+          <w:rFonts w:hint="default"/>
+          <w:lang w:val="en-US"/>
+        </w:rPr>
+        <w:fldChar w:fldCharType="end"/>
+      </w:r>
+      <w:r>
+        <w:rPr>
+          <w:rFonts w:hint="default"/>
+          <w:lang w:val="ru-RU"/>
+        </w:rPr>
+        <w:t xml:space="preserve"> посилання</w:t>
+      </w:r>
+      <w:r>
+        <w:rPr>
+          <w:rFonts w:hint="default"/>
+          <w:lang w:val="en-US"/>
+        </w:rPr>
+        <w:t xml:space="preserve"> </w:t>
+      </w:r>
     </w:p>
     <w:p>
       <w:pPr>
         <w:pStyle w:val="2"/>
-      </w:pPr>
+        <w:ind w:left="0" w:leftChars="0" w:firstLine="0" w:firstLineChars="0"/>
+      </w:pPr>
+      <w:r>
+        <w:br w:type="textWrapping"/>
+      </w:r>
       <w:r>
         <w:t>Результати</w:t>
       </w:r>
@@ -2534,7 +2599,16 @@
       <w:lang w:val="uk-UA" w:eastAsia="en-US" w:bidi="ar-SA"/>
     </w:rPr>
   </w:style>
-  <w:style w:type="paragraph" w:styleId="6">
+  <w:style w:type="character" w:styleId="6">
+    <w:name w:val="Hyperlink"/>
+    <w:basedOn w:val="3"/>
+    <w:uiPriority w:val="0"/>
+    <w:rPr>
+      <w:color w:val="0000FF"/>
+      <w:u w:val="single"/>
+    </w:rPr>
+  </w:style>
+  <w:style w:type="paragraph" w:styleId="7">
     <w:name w:val="Title"/>
     <w:basedOn w:val="1"/>
     <w:qFormat/>
@@ -2552,7 +2626,7 @@
       <w:lang w:val="uk-UA" w:eastAsia="en-US" w:bidi="ar-SA"/>
     </w:rPr>
   </w:style>
-  <w:style w:type="table" w:customStyle="1" w:styleId="7">
+  <w:style w:type="table" w:customStyle="1" w:styleId="8">
     <w:name w:val="Table Normal1"/>
     <w:semiHidden/>
     <w:unhideWhenUsed/>
@@ -2567,7 +2641,7 @@
       </w:tblCellMar>
     </w:tblPr>
   </w:style>
-  <w:style w:type="paragraph" w:styleId="8">
+  <w:style w:type="paragraph" w:styleId="9">
     <w:name w:val="List Paragraph"/>
     <w:basedOn w:val="1"/>
     <w:qFormat/>
@@ -2580,7 +2654,7 @@
       <w:lang w:val="uk-UA" w:eastAsia="en-US" w:bidi="ar-SA"/>
     </w:rPr>
   </w:style>
-  <w:style w:type="paragraph" w:customStyle="1" w:styleId="9">
+  <w:style w:type="paragraph" w:customStyle="1" w:styleId="10">
     <w:name w:val="Table Paragraph"/>
     <w:basedOn w:val="1"/>
     <w:qFormat/>

</xml_diff>